<commit_message>
changed XCAL to CROSSCALIB in response format spec and RFL
git-svn-id: svn://svn.code.sf.net/p/irbem/code/extras@346 80555d2d-b7e3-4ae1-aded-73e86dfc2014
</commit_message>
<xml_diff>
--- a/rfl/doc/Response_Function_Library.docx
+++ b/rfl/doc/Response_Function_Library.docx
@@ -16,7 +16,13 @@
         <w:t xml:space="preserve"> </w:t>
       </w:r>
       <w:r>
-        <w:t>Version 1.0.0</w:t>
+        <w:t>Version 1.</w:t>
+      </w:r>
+      <w:r>
+        <w:t>1</w:t>
+      </w:r>
+      <w:r>
+        <w:t>.0</w:t>
       </w:r>
     </w:p>
     <w:p>
@@ -31,6 +37,28 @@
       </w:r>
       <w:r>
         <w:t>outlines the response function library (rfl), developed to utilize the PRBEM Response Format to perform common calculations, such as the energy and pitch-angle response of a sensor with a given orientation.</w:t>
+      </w:r>
+    </w:p>
+    <w:p/>
+    <w:p>
+      <w:r>
+        <w:t>Version History:</w:t>
+      </w:r>
+    </w:p>
+    <w:p>
+      <w:r>
+        <w:t>v1.0.0 – First “official” draft [TPO]</w:t>
+      </w:r>
+    </w:p>
+    <w:p>
+      <w:r>
+        <w:t>v1.1.0 – Changed XCAL to CROSSCAL</w:t>
+      </w:r>
+      <w:r>
+        <w:t>IB</w:t>
+      </w:r>
+      <w:r>
+        <w:t xml:space="preserve"> [ TPO, 8 June 2011]</w:t>
       </w:r>
     </w:p>
     <w:p/>
@@ -334,7 +362,7 @@
           <v:shape id="_x0000_i1025" type="#_x0000_t75" style="width:327pt;height:39pt" o:ole="">
             <v:imagedata r:id="rId5" o:title=""/>
           </v:shape>
-          <o:OLEObject Type="Embed" ProgID="Equation.3" ShapeID="_x0000_i1025" DrawAspect="Content" ObjectID="_1361791978" r:id="rId6"/>
+          <o:OLEObject Type="Embed" ProgID="Equation.3" ShapeID="_x0000_i1025" DrawAspect="Content" ObjectID="_1369035791" r:id="rId6"/>
         </w:object>
       </w:r>
     </w:p>
@@ -364,7 +392,7 @@
           <v:shape id="_x0000_i1026" type="#_x0000_t75" style="width:345.75pt;height:39pt" o:ole="">
             <v:imagedata r:id="rId7" o:title=""/>
           </v:shape>
-          <o:OLEObject Type="Embed" ProgID="Equation.3" ShapeID="_x0000_i1026" DrawAspect="Content" ObjectID="_1361791979" r:id="rId8"/>
+          <o:OLEObject Type="Embed" ProgID="Equation.3" ShapeID="_x0000_i1026" DrawAspect="Content" ObjectID="_1369035792" r:id="rId8"/>
         </w:object>
       </w:r>
     </w:p>
@@ -414,7 +442,7 @@
           <v:shape id="_x0000_i1027" type="#_x0000_t75" style="width:189pt;height:27.75pt" o:ole="">
             <v:imagedata r:id="rId9" o:title=""/>
           </v:shape>
-          <o:OLEObject Type="Embed" ProgID="Equation.3" ShapeID="_x0000_i1027" DrawAspect="Content" ObjectID="_1361791980" r:id="rId10"/>
+          <o:OLEObject Type="Embed" ProgID="Equation.3" ShapeID="_x0000_i1027" DrawAspect="Content" ObjectID="_1369035793" r:id="rId10"/>
         </w:object>
       </w:r>
     </w:p>
@@ -470,7 +498,7 @@
           <v:shape id="_x0000_i1028" type="#_x0000_t75" style="width:345pt;height:86.25pt" o:ole="">
             <v:imagedata r:id="rId11" o:title=""/>
           </v:shape>
-          <o:OLEObject Type="Embed" ProgID="Equation.3" ShapeID="_x0000_i1028" DrawAspect="Content" ObjectID="_1361791981" r:id="rId12"/>
+          <o:OLEObject Type="Embed" ProgID="Equation.3" ShapeID="_x0000_i1028" DrawAspect="Content" ObjectID="_1369035794" r:id="rId12"/>
         </w:object>
       </w:r>
     </w:p>
@@ -491,7 +519,7 @@
           <v:shape id="_x0000_i1029" type="#_x0000_t75" style="width:299.25pt;height:42pt" o:ole="">
             <v:imagedata r:id="rId13" o:title=""/>
           </v:shape>
-          <o:OLEObject Type="Embed" ProgID="Equation.3" ShapeID="_x0000_i1029" DrawAspect="Content" ObjectID="_1361791982" r:id="rId14"/>
+          <o:OLEObject Type="Embed" ProgID="Equation.3" ShapeID="_x0000_i1029" DrawAspect="Content" ObjectID="_1369035795" r:id="rId14"/>
         </w:object>
       </w:r>
     </w:p>
@@ -537,7 +565,7 @@
           <v:shape id="_x0000_i1030" type="#_x0000_t75" style="width:4in;height:42pt" o:ole="">
             <v:imagedata r:id="rId15" o:title=""/>
           </v:shape>
-          <o:OLEObject Type="Embed" ProgID="Equation.3" ShapeID="_x0000_i1030" DrawAspect="Content" ObjectID="_1361791983" r:id="rId16"/>
+          <o:OLEObject Type="Embed" ProgID="Equation.3" ShapeID="_x0000_i1030" DrawAspect="Content" ObjectID="_1369035796" r:id="rId16"/>
         </w:object>
       </w:r>
     </w:p>
@@ -649,7 +677,7 @@
           <v:shape id="_x0000_i1031" type="#_x0000_t75" style="width:480.75pt;height:42pt" o:ole="">
             <v:imagedata r:id="rId17" o:title=""/>
           </v:shape>
-          <o:OLEObject Type="Embed" ProgID="Equation.3" ShapeID="_x0000_i1031" DrawAspect="Content" ObjectID="_1361791984" r:id="rId18"/>
+          <o:OLEObject Type="Embed" ProgID="Equation.3" ShapeID="_x0000_i1031" DrawAspect="Content" ObjectID="_1369035797" r:id="rId18"/>
         </w:object>
       </w:r>
     </w:p>
@@ -828,7 +856,7 @@
           <v:shape id="_x0000_i1032" type="#_x0000_t75" style="width:198pt;height:38.25pt" o:ole="">
             <v:imagedata r:id="rId19" o:title=""/>
           </v:shape>
-          <o:OLEObject Type="Embed" ProgID="Equation.3" ShapeID="_x0000_i1032" DrawAspect="Content" ObjectID="_1361791985" r:id="rId20"/>
+          <o:OLEObject Type="Embed" ProgID="Equation.3" ShapeID="_x0000_i1032" DrawAspect="Content" ObjectID="_1369035798" r:id="rId20"/>
         </w:object>
       </w:r>
     </w:p>
@@ -933,7 +961,7 @@
           <v:shape id="_x0000_i1033" type="#_x0000_t75" style="width:225pt;height:42pt" o:ole="">
             <v:imagedata r:id="rId21" o:title=""/>
           </v:shape>
-          <o:OLEObject Type="Embed" ProgID="Equation.3" ShapeID="_x0000_i1033" DrawAspect="Content" ObjectID="_1361791986" r:id="rId22"/>
+          <o:OLEObject Type="Embed" ProgID="Equation.3" ShapeID="_x0000_i1033" DrawAspect="Content" ObjectID="_1369035799" r:id="rId22"/>
         </w:object>
       </w:r>
     </w:p>
@@ -1472,7 +1500,7 @@
           <v:shape id="_x0000_i1034" type="#_x0000_t75" style="width:458.25pt;height:56.25pt" o:ole="">
             <v:imagedata r:id="rId24" o:title=""/>
           </v:shape>
-          <o:OLEObject Type="Embed" ProgID="Equation.3" ShapeID="_x0000_i1034" DrawAspect="Content" ObjectID="_1361791987" r:id="rId25"/>
+          <o:OLEObject Type="Embed" ProgID="Equation.3" ShapeID="_x0000_i1034" DrawAspect="Content" ObjectID="_1369035800" r:id="rId25"/>
         </w:object>
       </w:r>
     </w:p>
@@ -1488,7 +1516,7 @@
           <v:shape id="_x0000_i1035" type="#_x0000_t75" style="width:12.75pt;height:18.75pt" o:ole="">
             <v:imagedata r:id="rId26" o:title=""/>
           </v:shape>
-          <o:OLEObject Type="Embed" ProgID="Equation.3" ShapeID="_x0000_i1035" DrawAspect="Content" ObjectID="_1361791988" r:id="rId27"/>
+          <o:OLEObject Type="Embed" ProgID="Equation.3" ShapeID="_x0000_i1035" DrawAspect="Content" ObjectID="_1369035801" r:id="rId27"/>
         </w:object>
       </w:r>
       <w:r>
@@ -1502,7 +1530,7 @@
           <v:shape id="_x0000_i1036" type="#_x0000_t75" style="width:18pt;height:21pt" o:ole="">
             <v:imagedata r:id="rId28" o:title=""/>
           </v:shape>
-          <o:OLEObject Type="Embed" ProgID="Equation.3" ShapeID="_x0000_i1036" DrawAspect="Content" ObjectID="_1361791989" r:id="rId29"/>
+          <o:OLEObject Type="Embed" ProgID="Equation.3" ShapeID="_x0000_i1036" DrawAspect="Content" ObjectID="_1369035802" r:id="rId29"/>
         </w:object>
       </w:r>
       <w:r>
@@ -1534,7 +1562,7 @@
           <v:shape id="_x0000_i1037" type="#_x0000_t75" style="width:12.75pt;height:18.75pt" o:ole="">
             <v:imagedata r:id="rId26" o:title=""/>
           </v:shape>
-          <o:OLEObject Type="Embed" ProgID="Equation.3" ShapeID="_x0000_i1037" DrawAspect="Content" ObjectID="_1361791990" r:id="rId30"/>
+          <o:OLEObject Type="Embed" ProgID="Equation.3" ShapeID="_x0000_i1037" DrawAspect="Content" ObjectID="_1369035803" r:id="rId30"/>
         </w:object>
       </w:r>
       <w:r>
@@ -1674,7 +1702,7 @@
           <v:shape id="_x0000_i1038" type="#_x0000_t75" style="width:344.25pt;height:71.25pt" o:ole="">
             <v:imagedata r:id="rId31" o:title=""/>
           </v:shape>
-          <o:OLEObject Type="Embed" ProgID="Equation.3" ShapeID="_x0000_i1038" DrawAspect="Content" ObjectID="_1361791991" r:id="rId32"/>
+          <o:OLEObject Type="Embed" ProgID="Equation.3" ShapeID="_x0000_i1038" DrawAspect="Content" ObjectID="_1369035804" r:id="rId32"/>
         </w:object>
       </w:r>
     </w:p>
@@ -1744,7 +1772,7 @@
           <v:shape id="_x0000_i1039" type="#_x0000_t75" style="width:336.75pt;height:71.25pt" o:ole="">
             <v:imagedata r:id="rId33" o:title=""/>
           </v:shape>
-          <o:OLEObject Type="Embed" ProgID="Equation.3" ShapeID="_x0000_i1039" DrawAspect="Content" ObjectID="_1361791992" r:id="rId34"/>
+          <o:OLEObject Type="Embed" ProgID="Equation.3" ShapeID="_x0000_i1039" DrawAspect="Content" ObjectID="_1369035805" r:id="rId34"/>
         </w:object>
       </w:r>
     </w:p>
@@ -1901,6 +1929,33 @@
         <w:t>.</w:t>
       </w:r>
     </w:p>
+    <w:p>
+      <w:pPr>
+        <w:numPr>
+          <w:ilvl w:val="0"/>
+          <w:numId w:val="3"/>
+        </w:numPr>
+      </w:pPr>
+      <w:r>
+        <w:rPr>
+          <w:i/>
+        </w:rPr>
+        <w:t>X</w:t>
+      </w:r>
+      <w:r>
+        <w:rPr>
+          <w:i/>
+          <w:vertAlign w:val="subscript"/>
+        </w:rPr>
+        <w:t>cal</w:t>
+      </w:r>
+      <w:r>
+        <w:t xml:space="preserve"> is provided by CROSSCALIB in the response file</w:t>
+      </w:r>
+      <w:r>
+        <w:t xml:space="preserve"> (was named XCAL prior to v1.1.0 of the format specification and the RFL)</w:t>
+      </w:r>
+    </w:p>
     <w:p/>
     <w:p/>
     <w:p>
@@ -1977,7 +2032,7 @@
           <v:shape id="_x0000_i1040" type="#_x0000_t75" style="width:264.75pt;height:283.5pt" o:ole="">
             <v:imagedata r:id="rId35" o:title=""/>
           </v:shape>
-          <o:OLEObject Type="Embed" ProgID="Equation.3" ShapeID="_x0000_i1040" DrawAspect="Content" ObjectID="_1361791993" r:id="rId36"/>
+          <o:OLEObject Type="Embed" ProgID="Equation.3" ShapeID="_x0000_i1040" DrawAspect="Content" ObjectID="_1369035806" r:id="rId36"/>
         </w:object>
       </w:r>
     </w:p>
@@ -3130,7 +3185,7 @@
                 <v:shape id="_x0000_i1041" type="#_x0000_t75" style="width:305.25pt;height:42pt" o:ole="">
                   <v:imagedata r:id="rId37" o:title=""/>
                 </v:shape>
-                <o:OLEObject Type="Embed" ProgID="Equation.3" ShapeID="_x0000_i1041" DrawAspect="Content" ObjectID="_1361791994" r:id="rId38"/>
+                <o:OLEObject Type="Embed" ProgID="Equation.3" ShapeID="_x0000_i1041" DrawAspect="Content" ObjectID="_1369035807" r:id="rId38"/>
               </w:object>
             </w:r>
           </w:p>
@@ -3148,7 +3203,7 @@
                 <v:shape id="_x0000_i1042" type="#_x0000_t75" style="width:269.25pt;height:39pt" o:ole="">
                   <v:imagedata r:id="rId39" o:title=""/>
                 </v:shape>
-                <o:OLEObject Type="Embed" ProgID="Equation.3" ShapeID="_x0000_i1042" DrawAspect="Content" ObjectID="_1361791995" r:id="rId40"/>
+                <o:OLEObject Type="Embed" ProgID="Equation.3" ShapeID="_x0000_i1042" DrawAspect="Content" ObjectID="_1369035808" r:id="rId40"/>
               </w:object>
             </w:r>
           </w:p>
@@ -3185,7 +3240,7 @@
                 <v:shape id="_x0000_i1043" type="#_x0000_t75" style="width:291.75pt;height:42pt" o:ole="">
                   <v:imagedata r:id="rId41" o:title=""/>
                 </v:shape>
-                <o:OLEObject Type="Embed" ProgID="Equation.3" ShapeID="_x0000_i1043" DrawAspect="Content" ObjectID="_1361791996" r:id="rId42"/>
+                <o:OLEObject Type="Embed" ProgID="Equation.3" ShapeID="_x0000_i1043" DrawAspect="Content" ObjectID="_1369035809" r:id="rId42"/>
               </w:object>
             </w:r>
           </w:p>
@@ -3203,7 +3258,7 @@
                 <v:shape id="_x0000_i1044" type="#_x0000_t75" style="width:258pt;height:39pt" o:ole="">
                   <v:imagedata r:id="rId43" o:title=""/>
                 </v:shape>
-                <o:OLEObject Type="Embed" ProgID="Equation.3" ShapeID="_x0000_i1044" DrawAspect="Content" ObjectID="_1361791997" r:id="rId44"/>
+                <o:OLEObject Type="Embed" ProgID="Equation.3" ShapeID="_x0000_i1044" DrawAspect="Content" ObjectID="_1369035810" r:id="rId44"/>
               </w:object>
             </w:r>
           </w:p>
@@ -3240,7 +3295,7 @@
                 <v:shape id="_x0000_i1045" type="#_x0000_t75" style="width:316.5pt;height:39pt" o:ole="">
                   <v:imagedata r:id="rId45" o:title=""/>
                 </v:shape>
-                <o:OLEObject Type="Embed" ProgID="Equation.3" ShapeID="_x0000_i1045" DrawAspect="Content" ObjectID="_1361791998" r:id="rId46"/>
+                <o:OLEObject Type="Embed" ProgID="Equation.3" ShapeID="_x0000_i1045" DrawAspect="Content" ObjectID="_1369035811" r:id="rId46"/>
               </w:object>
             </w:r>
           </w:p>
@@ -3258,7 +3313,7 @@
                 <v:shape id="_x0000_i1046" type="#_x0000_t75" style="width:289.5pt;height:37.5pt" o:ole="">
                   <v:imagedata r:id="rId47" o:title=""/>
                 </v:shape>
-                <o:OLEObject Type="Embed" ProgID="Equation.3" ShapeID="_x0000_i1046" DrawAspect="Content" ObjectID="_1361791999" r:id="rId48"/>
+                <o:OLEObject Type="Embed" ProgID="Equation.3" ShapeID="_x0000_i1046" DrawAspect="Content" ObjectID="_1369035812" r:id="rId48"/>
               </w:object>
             </w:r>
           </w:p>
@@ -3295,7 +3350,7 @@
                 <v:shape id="_x0000_i1047" type="#_x0000_t75" style="width:279.75pt;height:42pt" o:ole="">
                   <v:imagedata r:id="rId49" o:title=""/>
                 </v:shape>
-                <o:OLEObject Type="Embed" ProgID="Equation.3" ShapeID="_x0000_i1047" DrawAspect="Content" ObjectID="_1361792000" r:id="rId50"/>
+                <o:OLEObject Type="Embed" ProgID="Equation.3" ShapeID="_x0000_i1047" DrawAspect="Content" ObjectID="_1369035813" r:id="rId50"/>
               </w:object>
             </w:r>
           </w:p>
@@ -3319,7 +3374,7 @@
                 <v:shape id="_x0000_i1048" type="#_x0000_t75" style="width:195.75pt;height:38.25pt" o:ole="">
                   <v:imagedata r:id="rId51" o:title=""/>
                 </v:shape>
-                <o:OLEObject Type="Embed" ProgID="Equation.3" ShapeID="_x0000_i1048" DrawAspect="Content" ObjectID="_1361792001" r:id="rId52"/>
+                <o:OLEObject Type="Embed" ProgID="Equation.3" ShapeID="_x0000_i1048" DrawAspect="Content" ObjectID="_1369035814" r:id="rId52"/>
               </w:object>
             </w:r>
           </w:p>
@@ -3363,7 +3418,7 @@
                 <v:shape id="_x0000_i1049" type="#_x0000_t75" style="width:246.75pt;height:39pt" o:ole="">
                   <v:imagedata r:id="rId53" o:title=""/>
                 </v:shape>
-                <o:OLEObject Type="Embed" ProgID="Equation.3" ShapeID="_x0000_i1049" DrawAspect="Content" ObjectID="_1361792002" r:id="rId54"/>
+                <o:OLEObject Type="Embed" ProgID="Equation.3" ShapeID="_x0000_i1049" DrawAspect="Content" ObjectID="_1369035815" r:id="rId54"/>
               </w:object>
             </w:r>
           </w:p>
@@ -3381,7 +3436,7 @@
                 <v:shape id="_x0000_i1050" type="#_x0000_t75" style="width:213pt;height:39pt" o:ole="">
                   <v:imagedata r:id="rId55" o:title=""/>
                 </v:shape>
-                <o:OLEObject Type="Embed" ProgID="Equation.3" ShapeID="_x0000_i1050" DrawAspect="Content" ObjectID="_1361792003" r:id="rId56"/>
+                <o:OLEObject Type="Embed" ProgID="Equation.3" ShapeID="_x0000_i1050" DrawAspect="Content" ObjectID="_1369035816" r:id="rId56"/>
               </w:object>
             </w:r>
           </w:p>
@@ -3418,7 +3473,7 @@
                 <v:shape id="_x0000_i1051" type="#_x0000_t75" style="width:234pt;height:39pt" o:ole="">
                   <v:imagedata r:id="rId57" o:title=""/>
                 </v:shape>
-                <o:OLEObject Type="Embed" ProgID="Equation.3" ShapeID="_x0000_i1051" DrawAspect="Content" ObjectID="_1361792004" r:id="rId58"/>
+                <o:OLEObject Type="Embed" ProgID="Equation.3" ShapeID="_x0000_i1051" DrawAspect="Content" ObjectID="_1369035817" r:id="rId58"/>
               </w:object>
             </w:r>
           </w:p>
@@ -3436,7 +3491,7 @@
                 <v:shape id="_x0000_i1052" type="#_x0000_t75" style="width:206.25pt;height:39pt" o:ole="">
                   <v:imagedata r:id="rId59" o:title=""/>
                 </v:shape>
-                <o:OLEObject Type="Embed" ProgID="Equation.3" ShapeID="_x0000_i1052" DrawAspect="Content" ObjectID="_1361792005" r:id="rId60"/>
+                <o:OLEObject Type="Embed" ProgID="Equation.3" ShapeID="_x0000_i1052" DrawAspect="Content" ObjectID="_1369035818" r:id="rId60"/>
               </w:object>
             </w:r>
             <w:r>
@@ -3476,7 +3531,7 @@
                 <v:shape id="_x0000_i1053" type="#_x0000_t75" style="width:264pt;height:39pt" o:ole="">
                   <v:imagedata r:id="rId61" o:title=""/>
                 </v:shape>
-                <o:OLEObject Type="Embed" ProgID="Equation.3" ShapeID="_x0000_i1053" DrawAspect="Content" ObjectID="_1361792006" r:id="rId62"/>
+                <o:OLEObject Type="Embed" ProgID="Equation.3" ShapeID="_x0000_i1053" DrawAspect="Content" ObjectID="_1369035819" r:id="rId62"/>
               </w:object>
             </w:r>
           </w:p>
@@ -3494,7 +3549,7 @@
                 <v:shape id="_x0000_i1054" type="#_x0000_t75" style="width:236.25pt;height:39.75pt" o:ole="">
                   <v:imagedata r:id="rId63" o:title=""/>
                 </v:shape>
-                <o:OLEObject Type="Embed" ProgID="Equation.3" ShapeID="_x0000_i1054" DrawAspect="Content" ObjectID="_1361792007" r:id="rId64"/>
+                <o:OLEObject Type="Embed" ProgID="Equation.3" ShapeID="_x0000_i1054" DrawAspect="Content" ObjectID="_1369035820" r:id="rId64"/>
               </w:object>
             </w:r>
             <w:r>
@@ -3534,7 +3589,7 @@
                 <v:shape id="_x0000_i1055" type="#_x0000_t75" style="width:222pt;height:39pt" o:ole="">
                   <v:imagedata r:id="rId65" o:title=""/>
                 </v:shape>
-                <o:OLEObject Type="Embed" ProgID="Equation.3" ShapeID="_x0000_i1055" DrawAspect="Content" ObjectID="_1361792008" r:id="rId66"/>
+                <o:OLEObject Type="Embed" ProgID="Equation.3" ShapeID="_x0000_i1055" DrawAspect="Content" ObjectID="_1369035821" r:id="rId66"/>
               </w:object>
             </w:r>
           </w:p>
@@ -3552,7 +3607,7 @@
                 <v:shape id="_x0000_i1056" type="#_x0000_t75" style="width:185.25pt;height:38.25pt" o:ole="">
                   <v:imagedata r:id="rId67" o:title=""/>
                 </v:shape>
-                <o:OLEObject Type="Embed" ProgID="Equation.3" ShapeID="_x0000_i1056" DrawAspect="Content" ObjectID="_1361792009" r:id="rId68"/>
+                <o:OLEObject Type="Embed" ProgID="Equation.3" ShapeID="_x0000_i1056" DrawAspect="Content" ObjectID="_1369035822" r:id="rId68"/>
               </w:object>
             </w:r>
           </w:p>
@@ -3664,7 +3719,7 @@
                 <v:shape id="_x0000_i1057" type="#_x0000_t75" style="width:315pt;height:42pt" o:ole="">
                   <v:imagedata r:id="rId69" o:title=""/>
                 </v:shape>
-                <o:OLEObject Type="Embed" ProgID="Equation.3" ShapeID="_x0000_i1057" DrawAspect="Content" ObjectID="_1361792010" r:id="rId70"/>
+                <o:OLEObject Type="Embed" ProgID="Equation.3" ShapeID="_x0000_i1057" DrawAspect="Content" ObjectID="_1369035823" r:id="rId70"/>
               </w:object>
             </w:r>
           </w:p>
@@ -3682,7 +3737,7 @@
                 <v:shape id="_x0000_i1058" type="#_x0000_t75" style="width:234.75pt;height:39pt" o:ole="">
                   <v:imagedata r:id="rId71" o:title=""/>
                 </v:shape>
-                <o:OLEObject Type="Embed" ProgID="Equation.3" ShapeID="_x0000_i1058" DrawAspect="Content" ObjectID="_1361792011" r:id="rId72"/>
+                <o:OLEObject Type="Embed" ProgID="Equation.3" ShapeID="_x0000_i1058" DrawAspect="Content" ObjectID="_1369035824" r:id="rId72"/>
               </w:object>
             </w:r>
           </w:p>
@@ -3719,7 +3774,7 @@
                 <v:shape id="_x0000_i1059" type="#_x0000_t75" style="width:302.25pt;height:42pt" o:ole="">
                   <v:imagedata r:id="rId73" o:title=""/>
                 </v:shape>
-                <o:OLEObject Type="Embed" ProgID="Equation.3" ShapeID="_x0000_i1059" DrawAspect="Content" ObjectID="_1361792012" r:id="rId74"/>
+                <o:OLEObject Type="Embed" ProgID="Equation.3" ShapeID="_x0000_i1059" DrawAspect="Content" ObjectID="_1369035825" r:id="rId74"/>
               </w:object>
             </w:r>
           </w:p>
@@ -3737,7 +3792,7 @@
                 <v:shape id="_x0000_i1060" type="#_x0000_t75" style="width:233.25pt;height:39pt" o:ole="">
                   <v:imagedata r:id="rId75" o:title=""/>
                 </v:shape>
-                <o:OLEObject Type="Embed" ProgID="Equation.3" ShapeID="_x0000_i1060" DrawAspect="Content" ObjectID="_1361792013" r:id="rId76"/>
+                <o:OLEObject Type="Embed" ProgID="Equation.3" ShapeID="_x0000_i1060" DrawAspect="Content" ObjectID="_1369035826" r:id="rId76"/>
               </w:object>
             </w:r>
           </w:p>
@@ -3774,7 +3829,7 @@
                 <v:shape id="_x0000_i1061" type="#_x0000_t75" style="width:314.25pt;height:37.5pt" o:ole="">
                   <v:imagedata r:id="rId77" o:title=""/>
                 </v:shape>
-                <o:OLEObject Type="Embed" ProgID="Equation.3" ShapeID="_x0000_i1061" DrawAspect="Content" ObjectID="_1361792014" r:id="rId78"/>
+                <o:OLEObject Type="Embed" ProgID="Equation.3" ShapeID="_x0000_i1061" DrawAspect="Content" ObjectID="_1369035827" r:id="rId78"/>
               </w:object>
             </w:r>
           </w:p>
@@ -3792,7 +3847,7 @@
                 <v:shape id="_x0000_i1062" type="#_x0000_t75" style="width:286.5pt;height:39.75pt" o:ole="">
                   <v:imagedata r:id="rId79" o:title=""/>
                 </v:shape>
-                <o:OLEObject Type="Embed" ProgID="Equation.3" ShapeID="_x0000_i1062" DrawAspect="Content" ObjectID="_1361792015" r:id="rId80"/>
+                <o:OLEObject Type="Embed" ProgID="Equation.3" ShapeID="_x0000_i1062" DrawAspect="Content" ObjectID="_1369035828" r:id="rId80"/>
               </w:object>
             </w:r>
           </w:p>
@@ -3829,7 +3884,7 @@
                 <v:shape id="_x0000_i1063" type="#_x0000_t75" style="width:291pt;height:42pt" o:ole="">
                   <v:imagedata r:id="rId81" o:title=""/>
                 </v:shape>
-                <o:OLEObject Type="Embed" ProgID="Equation.3" ShapeID="_x0000_i1063" DrawAspect="Content" ObjectID="_1361792016" r:id="rId82"/>
+                <o:OLEObject Type="Embed" ProgID="Equation.3" ShapeID="_x0000_i1063" DrawAspect="Content" ObjectID="_1369035829" r:id="rId82"/>
               </w:object>
             </w:r>
           </w:p>
@@ -3847,7 +3902,7 @@
                 <v:shape id="_x0000_i1064" type="#_x0000_t75" style="width:167.25pt;height:38.25pt" o:ole="">
                   <v:imagedata r:id="rId83" o:title=""/>
                 </v:shape>
-                <o:OLEObject Type="Embed" ProgID="Equation.3" ShapeID="_x0000_i1064" DrawAspect="Content" ObjectID="_1361792017" r:id="rId84"/>
+                <o:OLEObject Type="Embed" ProgID="Equation.3" ShapeID="_x0000_i1064" DrawAspect="Content" ObjectID="_1369035830" r:id="rId84"/>
               </w:object>
             </w:r>
           </w:p>
@@ -3891,7 +3946,7 @@
                 <v:shape id="_x0000_i1065" type="#_x0000_t75" style="width:267.75pt;height:42pt" o:ole="">
                   <v:imagedata r:id="rId85" o:title=""/>
                 </v:shape>
-                <o:OLEObject Type="Embed" ProgID="Equation.3" ShapeID="_x0000_i1065" DrawAspect="Content" ObjectID="_1361792018" r:id="rId86"/>
+                <o:OLEObject Type="Embed" ProgID="Equation.3" ShapeID="_x0000_i1065" DrawAspect="Content" ObjectID="_1369035831" r:id="rId86"/>
               </w:object>
             </w:r>
           </w:p>
@@ -3909,7 +3964,7 @@
                 <v:shape id="_x0000_i1066" type="#_x0000_t75" style="width:179.25pt;height:39pt" o:ole="">
                   <v:imagedata r:id="rId87" o:title=""/>
                 </v:shape>
-                <o:OLEObject Type="Embed" ProgID="Equation.3" ShapeID="_x0000_i1066" DrawAspect="Content" ObjectID="_1361792019" r:id="rId88"/>
+                <o:OLEObject Type="Embed" ProgID="Equation.3" ShapeID="_x0000_i1066" DrawAspect="Content" ObjectID="_1369035832" r:id="rId88"/>
               </w:object>
             </w:r>
           </w:p>
@@ -3946,7 +4001,7 @@
                 <v:shape id="_x0000_i1067" type="#_x0000_t75" style="width:255pt;height:42pt" o:ole="">
                   <v:imagedata r:id="rId89" o:title=""/>
                 </v:shape>
-                <o:OLEObject Type="Embed" ProgID="Equation.3" ShapeID="_x0000_i1067" DrawAspect="Content" ObjectID="_1361792020" r:id="rId90"/>
+                <o:OLEObject Type="Embed" ProgID="Equation.3" ShapeID="_x0000_i1067" DrawAspect="Content" ObjectID="_1369035833" r:id="rId90"/>
               </w:object>
             </w:r>
           </w:p>
@@ -3964,7 +4019,7 @@
                 <v:shape id="_x0000_i1068" type="#_x0000_t75" style="width:177pt;height:39pt" o:ole="">
                   <v:imagedata r:id="rId91" o:title=""/>
                 </v:shape>
-                <o:OLEObject Type="Embed" ProgID="Equation.3" ShapeID="_x0000_i1068" DrawAspect="Content" ObjectID="_1361792021" r:id="rId92"/>
+                <o:OLEObject Type="Embed" ProgID="Equation.3" ShapeID="_x0000_i1068" DrawAspect="Content" ObjectID="_1369035834" r:id="rId92"/>
               </w:object>
             </w:r>
             <w:r>
@@ -4004,7 +4059,7 @@
                 <v:shape id="_x0000_i1069" type="#_x0000_t75" style="width:285pt;height:42pt" o:ole="">
                   <v:imagedata r:id="rId93" o:title=""/>
                 </v:shape>
-                <o:OLEObject Type="Embed" ProgID="Equation.3" ShapeID="_x0000_i1069" DrawAspect="Content" ObjectID="_1361792022" r:id="rId94"/>
+                <o:OLEObject Type="Embed" ProgID="Equation.3" ShapeID="_x0000_i1069" DrawAspect="Content" ObjectID="_1369035835" r:id="rId94"/>
               </w:object>
             </w:r>
           </w:p>
@@ -4022,7 +4077,7 @@
                 <v:shape id="_x0000_i1070" type="#_x0000_t75" style="width:207pt;height:39.75pt" o:ole="">
                   <v:imagedata r:id="rId95" o:title=""/>
                 </v:shape>
-                <o:OLEObject Type="Embed" ProgID="Equation.3" ShapeID="_x0000_i1070" DrawAspect="Content" ObjectID="_1361792023" r:id="rId96"/>
+                <o:OLEObject Type="Embed" ProgID="Equation.3" ShapeID="_x0000_i1070" DrawAspect="Content" ObjectID="_1369035836" r:id="rId96"/>
               </w:object>
             </w:r>
             <w:r>
@@ -4062,7 +4117,7 @@
                 <v:shape id="_x0000_i1071" type="#_x0000_t75" style="width:243.75pt;height:42pt" o:ole="">
                   <v:imagedata r:id="rId97" o:title=""/>
                 </v:shape>
-                <o:OLEObject Type="Embed" ProgID="Equation.3" ShapeID="_x0000_i1071" DrawAspect="Content" ObjectID="_1361792024" r:id="rId98"/>
+                <o:OLEObject Type="Embed" ProgID="Equation.3" ShapeID="_x0000_i1071" DrawAspect="Content" ObjectID="_1369035837" r:id="rId98"/>
               </w:object>
             </w:r>
           </w:p>
@@ -4080,7 +4135,7 @@
                 <v:shape id="_x0000_i1072" type="#_x0000_t75" style="width:149.25pt;height:36.75pt" o:ole="">
                   <v:imagedata r:id="rId99" o:title=""/>
                 </v:shape>
-                <o:OLEObject Type="Embed" ProgID="Equation.3" ShapeID="_x0000_i1072" DrawAspect="Content" ObjectID="_1361792025" r:id="rId100"/>
+                <o:OLEObject Type="Embed" ProgID="Equation.3" ShapeID="_x0000_i1072" DrawAspect="Content" ObjectID="_1369035838" r:id="rId100"/>
               </w:object>
             </w:r>
           </w:p>
@@ -4124,7 +4179,7 @@
                 <v:shape id="_x0000_i1073" type="#_x0000_t75" style="width:228.75pt;height:38.25pt" o:ole="">
                   <v:imagedata r:id="rId101" o:title=""/>
                 </v:shape>
-                <o:OLEObject Type="Embed" ProgID="Equation.3" ShapeID="_x0000_i1073" DrawAspect="Content" ObjectID="_1361792026" r:id="rId102"/>
+                <o:OLEObject Type="Embed" ProgID="Equation.3" ShapeID="_x0000_i1073" DrawAspect="Content" ObjectID="_1369035839" r:id="rId102"/>
               </w:object>
             </w:r>
           </w:p>
@@ -4142,7 +4197,7 @@
                 <v:shape id="_x0000_i1074" type="#_x0000_t75" style="width:141pt;height:32.25pt" o:ole="">
                   <v:imagedata r:id="rId103" o:title=""/>
                 </v:shape>
-                <o:OLEObject Type="Embed" ProgID="Equation.3" ShapeID="_x0000_i1074" DrawAspect="Content" ObjectID="_1361792027" r:id="rId104"/>
+                <o:OLEObject Type="Embed" ProgID="Equation.3" ShapeID="_x0000_i1074" DrawAspect="Content" ObjectID="_1369035840" r:id="rId104"/>
               </w:object>
             </w:r>
           </w:p>
@@ -4179,7 +4234,7 @@
                 <v:shape id="_x0000_i1075" type="#_x0000_t75" style="width:194.25pt;height:38.25pt" o:ole="">
                   <v:imagedata r:id="rId105" o:title=""/>
                 </v:shape>
-                <o:OLEObject Type="Embed" ProgID="Equation.3" ShapeID="_x0000_i1075" DrawAspect="Content" ObjectID="_1361792028" r:id="rId106"/>
+                <o:OLEObject Type="Embed" ProgID="Equation.3" ShapeID="_x0000_i1075" DrawAspect="Content" ObjectID="_1369035841" r:id="rId106"/>
               </w:object>
             </w:r>
           </w:p>
@@ -4197,7 +4252,7 @@
                 <v:shape id="_x0000_i1076" type="#_x0000_t75" style="width:120.75pt;height:32.25pt" o:ole="">
                   <v:imagedata r:id="rId107" o:title=""/>
                 </v:shape>
-                <o:OLEObject Type="Embed" ProgID="Equation.3" ShapeID="_x0000_i1076" DrawAspect="Content" ObjectID="_1361792029" r:id="rId108"/>
+                <o:OLEObject Type="Embed" ProgID="Equation.3" ShapeID="_x0000_i1076" DrawAspect="Content" ObjectID="_1369035842" r:id="rId108"/>
               </w:object>
             </w:r>
           </w:p>
@@ -4234,7 +4289,7 @@
                 <v:shape id="_x0000_i1077" type="#_x0000_t75" style="width:191.25pt;height:38.25pt" o:ole="">
                   <v:imagedata r:id="rId109" o:title=""/>
                 </v:shape>
-                <o:OLEObject Type="Embed" ProgID="Equation.3" ShapeID="_x0000_i1077" DrawAspect="Content" ObjectID="_1361792030" r:id="rId110"/>
+                <o:OLEObject Type="Embed" ProgID="Equation.3" ShapeID="_x0000_i1077" DrawAspect="Content" ObjectID="_1369035843" r:id="rId110"/>
               </w:object>
             </w:r>
           </w:p>
@@ -4252,7 +4307,7 @@
                 <v:shape id="_x0000_i1078" type="#_x0000_t75" style="width:117.75pt;height:20.25pt" o:ole="">
                   <v:imagedata r:id="rId111" o:title=""/>
                 </v:shape>
-                <o:OLEObject Type="Embed" ProgID="Equation.3" ShapeID="_x0000_i1078" DrawAspect="Content" ObjectID="_1361792031" r:id="rId112"/>
+                <o:OLEObject Type="Embed" ProgID="Equation.3" ShapeID="_x0000_i1078" DrawAspect="Content" ObjectID="_1369035844" r:id="rId112"/>
               </w:object>
             </w:r>
           </w:p>
@@ -4289,7 +4344,7 @@
                 <v:shape id="_x0000_i1079" type="#_x0000_t75" style="width:138.75pt;height:38.25pt" o:ole="">
                   <v:imagedata r:id="rId113" o:title=""/>
                 </v:shape>
-                <o:OLEObject Type="Embed" ProgID="Equation.3" ShapeID="_x0000_i1079" DrawAspect="Content" ObjectID="_1361792032" r:id="rId114"/>
+                <o:OLEObject Type="Embed" ProgID="Equation.3" ShapeID="_x0000_i1079" DrawAspect="Content" ObjectID="_1369035845" r:id="rId114"/>
               </w:object>
             </w:r>
           </w:p>
@@ -4307,7 +4362,7 @@
                 <v:shape id="_x0000_i1080" type="#_x0000_t75" style="width:78.75pt;height:18pt" o:ole="">
                   <v:imagedata r:id="rId115" o:title=""/>
                 </v:shape>
-                <o:OLEObject Type="Embed" ProgID="Equation.3" ShapeID="_x0000_i1080" DrawAspect="Content" ObjectID="_1361792033" r:id="rId116"/>
+                <o:OLEObject Type="Embed" ProgID="Equation.3" ShapeID="_x0000_i1080" DrawAspect="Content" ObjectID="_1369035846" r:id="rId116"/>
               </w:object>
             </w:r>
           </w:p>
@@ -4352,7 +4407,7 @@
                 <v:shape id="_x0000_i1081" type="#_x0000_t75" style="width:294pt;height:39pt" o:ole="">
                   <v:imagedata r:id="rId117" o:title=""/>
                 </v:shape>
-                <o:OLEObject Type="Embed" ProgID="Equation.3" ShapeID="_x0000_i1081" DrawAspect="Content" ObjectID="_1361792034" r:id="rId118"/>
+                <o:OLEObject Type="Embed" ProgID="Equation.3" ShapeID="_x0000_i1081" DrawAspect="Content" ObjectID="_1369035847" r:id="rId118"/>
               </w:object>
             </w:r>
           </w:p>
@@ -4370,7 +4425,7 @@
                 <v:shape id="_x0000_i1082" type="#_x0000_t75" style="width:210.75pt;height:39pt" o:ole="">
                   <v:imagedata r:id="rId119" o:title=""/>
                 </v:shape>
-                <o:OLEObject Type="Embed" ProgID="Equation.3" ShapeID="_x0000_i1082" DrawAspect="Content" ObjectID="_1361792035" r:id="rId120"/>
+                <o:OLEObject Type="Embed" ProgID="Equation.3" ShapeID="_x0000_i1082" DrawAspect="Content" ObjectID="_1369035848" r:id="rId120"/>
               </w:object>
             </w:r>
             <w:r>
@@ -4416,7 +4471,7 @@
                 <v:shape id="_x0000_i1083" type="#_x0000_t75" style="width:281.25pt;height:39pt" o:ole="">
                   <v:imagedata r:id="rId121" o:title=""/>
                 </v:shape>
-                <o:OLEObject Type="Embed" ProgID="Equation.3" ShapeID="_x0000_i1083" DrawAspect="Content" ObjectID="_1361792036" r:id="rId122"/>
+                <o:OLEObject Type="Embed" ProgID="Equation.3" ShapeID="_x0000_i1083" DrawAspect="Content" ObjectID="_1369035849" r:id="rId122"/>
               </w:object>
             </w:r>
           </w:p>
@@ -4434,7 +4489,7 @@
                 <v:shape id="_x0000_i1084" type="#_x0000_t75" style="width:207.75pt;height:39pt" o:ole="">
                   <v:imagedata r:id="rId123" o:title=""/>
                 </v:shape>
-                <o:OLEObject Type="Embed" ProgID="Equation.3" ShapeID="_x0000_i1084" DrawAspect="Content" ObjectID="_1361792037" r:id="rId124"/>
+                <o:OLEObject Type="Embed" ProgID="Equation.3" ShapeID="_x0000_i1084" DrawAspect="Content" ObjectID="_1369035850" r:id="rId124"/>
               </w:object>
             </w:r>
             <w:r>
@@ -4474,7 +4529,7 @@
                 <v:shape id="_x0000_i1085" type="#_x0000_t75" style="width:318pt;height:39pt" o:ole="">
                   <v:imagedata r:id="rId125" o:title=""/>
                 </v:shape>
-                <o:OLEObject Type="Embed" ProgID="Equation.3" ShapeID="_x0000_i1085" DrawAspect="Content" ObjectID="_1361792038" r:id="rId126"/>
+                <o:OLEObject Type="Embed" ProgID="Equation.3" ShapeID="_x0000_i1085" DrawAspect="Content" ObjectID="_1369035851" r:id="rId126"/>
               </w:object>
             </w:r>
           </w:p>
@@ -4492,7 +4547,7 @@
                 <v:shape id="_x0000_i1086" type="#_x0000_t75" style="width:117.75pt;height:20.25pt" o:ole="">
                   <v:imagedata r:id="rId127" o:title=""/>
                 </v:shape>
-                <o:OLEObject Type="Embed" ProgID="Equation.3" ShapeID="_x0000_i1086" DrawAspect="Content" ObjectID="_1361792039" r:id="rId128"/>
+                <o:OLEObject Type="Embed" ProgID="Equation.3" ShapeID="_x0000_i1086" DrawAspect="Content" ObjectID="_1369035852" r:id="rId128"/>
               </w:object>
             </w:r>
           </w:p>
@@ -4529,7 +4584,7 @@
                 <v:shape id="_x0000_i1087" type="#_x0000_t75" style="width:269.25pt;height:39pt" o:ole="">
                   <v:imagedata r:id="rId129" o:title=""/>
                 </v:shape>
-                <o:OLEObject Type="Embed" ProgID="Equation.3" ShapeID="_x0000_i1087" DrawAspect="Content" ObjectID="_1361792040" r:id="rId130"/>
+                <o:OLEObject Type="Embed" ProgID="Equation.3" ShapeID="_x0000_i1087" DrawAspect="Content" ObjectID="_1369035853" r:id="rId130"/>
               </w:object>
             </w:r>
           </w:p>
@@ -4547,7 +4602,7 @@
                 <v:shape id="_x0000_i1088" type="#_x0000_t75" style="width:78.75pt;height:18pt" o:ole="">
                   <v:imagedata r:id="rId131" o:title=""/>
                 </v:shape>
-                <o:OLEObject Type="Embed" ProgID="Equation.3" ShapeID="_x0000_i1088" DrawAspect="Content" ObjectID="_1361792041" r:id="rId132"/>
+                <o:OLEObject Type="Embed" ProgID="Equation.3" ShapeID="_x0000_i1088" DrawAspect="Content" ObjectID="_1369035854" r:id="rId132"/>
               </w:object>
             </w:r>
           </w:p>
@@ -4591,7 +4646,7 @@
                 <v:shape id="_x0000_i1089" type="#_x0000_t75" style="width:179.25pt;height:42pt" o:ole="">
                   <v:imagedata r:id="rId133" o:title=""/>
                 </v:shape>
-                <o:OLEObject Type="Embed" ProgID="Equation.3" ShapeID="_x0000_i1089" DrawAspect="Content" ObjectID="_1361792042" r:id="rId134"/>
+                <o:OLEObject Type="Embed" ProgID="Equation.3" ShapeID="_x0000_i1089" DrawAspect="Content" ObjectID="_1369035855" r:id="rId134"/>
               </w:object>
             </w:r>
           </w:p>
@@ -4610,7 +4665,7 @@
                 <v:shape id="_x0000_i1090" type="#_x0000_t75" style="width:291pt;height:159.75pt" o:ole="">
                   <v:imagedata r:id="rId135" o:title=""/>
                 </v:shape>
-                <o:OLEObject Type="Embed" ProgID="Equation.3" ShapeID="_x0000_i1090" DrawAspect="Content" ObjectID="_1361792043" r:id="rId136"/>
+                <o:OLEObject Type="Embed" ProgID="Equation.3" ShapeID="_x0000_i1090" DrawAspect="Content" ObjectID="_1369035856" r:id="rId136"/>
               </w:object>
             </w:r>
           </w:p>
@@ -4647,7 +4702,7 @@
                 <v:shape id="_x0000_i1091" type="#_x0000_t75" style="width:150pt;height:42pt" o:ole="">
                   <v:imagedata r:id="rId137" o:title=""/>
                 </v:shape>
-                <o:OLEObject Type="Embed" ProgID="Equation.3" ShapeID="_x0000_i1091" DrawAspect="Content" ObjectID="_1361792044" r:id="rId138"/>
+                <o:OLEObject Type="Embed" ProgID="Equation.3" ShapeID="_x0000_i1091" DrawAspect="Content" ObjectID="_1369035857" r:id="rId138"/>
               </w:object>
             </w:r>
           </w:p>
@@ -4665,7 +4720,7 @@
                 <v:shape id="_x0000_i1092" type="#_x0000_t75" style="width:231.75pt;height:108pt" o:ole="">
                   <v:imagedata r:id="rId139" o:title=""/>
                 </v:shape>
-                <o:OLEObject Type="Embed" ProgID="Equation.3" ShapeID="_x0000_i1092" DrawAspect="Content" ObjectID="_1361792045" r:id="rId140"/>
+                <o:OLEObject Type="Embed" ProgID="Equation.3" ShapeID="_x0000_i1092" DrawAspect="Content" ObjectID="_1369035858" r:id="rId140"/>
               </w:object>
             </w:r>
           </w:p>
@@ -4702,7 +4757,7 @@
                 <v:shape id="_x0000_i1093" type="#_x0000_t75" style="width:93.75pt;height:38.25pt" o:ole="">
                   <v:imagedata r:id="rId141" o:title=""/>
                 </v:shape>
-                <o:OLEObject Type="Embed" ProgID="Equation.3" ShapeID="_x0000_i1093" DrawAspect="Content" ObjectID="_1361792046" r:id="rId142"/>
+                <o:OLEObject Type="Embed" ProgID="Equation.3" ShapeID="_x0000_i1093" DrawAspect="Content" ObjectID="_1369035859" r:id="rId142"/>
               </w:object>
             </w:r>
           </w:p>
@@ -4720,7 +4775,7 @@
                 <v:shape id="_x0000_i1094" type="#_x0000_t75" style="width:81pt;height:18pt" o:ole="">
                   <v:imagedata r:id="rId143" o:title=""/>
                 </v:shape>
-                <o:OLEObject Type="Embed" ProgID="Equation.3" ShapeID="_x0000_i1094" DrawAspect="Content" ObjectID="_1361792047" r:id="rId144"/>
+                <o:OLEObject Type="Embed" ProgID="Equation.3" ShapeID="_x0000_i1094" DrawAspect="Content" ObjectID="_1369035860" r:id="rId144"/>
               </w:object>
             </w:r>
           </w:p>
@@ -4801,7 +4856,7 @@
                 <v:shape id="_x0000_i1095" type="#_x0000_t75" style="width:305.25pt;height:39pt" o:ole="">
                   <v:imagedata r:id="rId145" o:title=""/>
                 </v:shape>
-                <o:OLEObject Type="Embed" ProgID="Equation.3" ShapeID="_x0000_i1095" DrawAspect="Content" ObjectID="_1361792048" r:id="rId146"/>
+                <o:OLEObject Type="Embed" ProgID="Equation.3" ShapeID="_x0000_i1095" DrawAspect="Content" ObjectID="_1369035861" r:id="rId146"/>
               </w:object>
             </w:r>
           </w:p>
@@ -4819,7 +4874,7 @@
                 <v:shape id="_x0000_i1096" type="#_x0000_t75" style="width:84pt;height:35.25pt" o:ole="">
                   <v:imagedata r:id="rId147" o:title=""/>
                 </v:shape>
-                <o:OLEObject Type="Embed" ProgID="Equation.3" ShapeID="_x0000_i1096" DrawAspect="Content" ObjectID="_1361792049" r:id="rId148"/>
+                <o:OLEObject Type="Embed" ProgID="Equation.3" ShapeID="_x0000_i1096" DrawAspect="Content" ObjectID="_1369035862" r:id="rId148"/>
               </w:object>
             </w:r>
           </w:p>
@@ -4859,7 +4914,7 @@
                 <v:shape id="_x0000_i1097" type="#_x0000_t75" style="width:293.25pt;height:39pt" o:ole="">
                   <v:imagedata r:id="rId149" o:title=""/>
                 </v:shape>
-                <o:OLEObject Type="Embed" ProgID="Equation.3" ShapeID="_x0000_i1097" DrawAspect="Content" ObjectID="_1361792050" r:id="rId150"/>
+                <o:OLEObject Type="Embed" ProgID="Equation.3" ShapeID="_x0000_i1097" DrawAspect="Content" ObjectID="_1369035863" r:id="rId150"/>
               </w:object>
             </w:r>
           </w:p>
@@ -4877,7 +4932,7 @@
                 <v:shape id="_x0000_i1098" type="#_x0000_t75" style="width:104.25pt;height:38.25pt" o:ole="">
                   <v:imagedata r:id="rId151" o:title=""/>
                 </v:shape>
-                <o:OLEObject Type="Embed" ProgID="Equation.3" ShapeID="_x0000_i1098" DrawAspect="Content" ObjectID="_1361792051" r:id="rId152"/>
+                <o:OLEObject Type="Embed" ProgID="Equation.3" ShapeID="_x0000_i1098" DrawAspect="Content" ObjectID="_1369035864" r:id="rId152"/>
               </w:object>
             </w:r>
           </w:p>
@@ -4924,7 +4979,7 @@
                 <v:shape id="_x0000_i1099" type="#_x0000_t75" style="width:266.25pt;height:39pt" o:ole="">
                   <v:imagedata r:id="rId153" o:title=""/>
                 </v:shape>
-                <o:OLEObject Type="Embed" ProgID="Equation.3" ShapeID="_x0000_i1099" DrawAspect="Content" ObjectID="_1361792052" r:id="rId154"/>
+                <o:OLEObject Type="Embed" ProgID="Equation.3" ShapeID="_x0000_i1099" DrawAspect="Content" ObjectID="_1369035865" r:id="rId154"/>
               </w:object>
             </w:r>
           </w:p>
@@ -4942,7 +4997,7 @@
                 <v:shape id="_x0000_i1100" type="#_x0000_t75" style="width:192pt;height:98.25pt" o:ole="">
                   <v:imagedata r:id="rId155" o:title=""/>
                 </v:shape>
-                <o:OLEObject Type="Embed" ProgID="Equation.3" ShapeID="_x0000_i1100" DrawAspect="Content" ObjectID="_1361792053" r:id="rId156"/>
+                <o:OLEObject Type="Embed" ProgID="Equation.3" ShapeID="_x0000_i1100" DrawAspect="Content" ObjectID="_1369035866" r:id="rId156"/>
               </w:object>
             </w:r>
           </w:p>
@@ -4982,7 +5037,7 @@
                 <v:shape id="_x0000_i1101" type="#_x0000_t75" style="width:248.25pt;height:39pt" o:ole="">
                   <v:imagedata r:id="rId157" o:title=""/>
                 </v:shape>
-                <o:OLEObject Type="Embed" ProgID="Equation.3" ShapeID="_x0000_i1101" DrawAspect="Content" ObjectID="_1361792054" r:id="rId158"/>
+                <o:OLEObject Type="Embed" ProgID="Equation.3" ShapeID="_x0000_i1101" DrawAspect="Content" ObjectID="_1369035867" r:id="rId158"/>
               </w:object>
             </w:r>
           </w:p>
@@ -5000,7 +5055,7 @@
                 <v:shape id="_x0000_i1102" type="#_x0000_t75" style="width:57.75pt;height:33.75pt" o:ole="">
                   <v:imagedata r:id="rId159" o:title=""/>
                 </v:shape>
-                <o:OLEObject Type="Embed" ProgID="Equation.3" ShapeID="_x0000_i1102" DrawAspect="Content" ObjectID="_1361792055" r:id="rId160"/>
+                <o:OLEObject Type="Embed" ProgID="Equation.3" ShapeID="_x0000_i1102" DrawAspect="Content" ObjectID="_1369035868" r:id="rId160"/>
               </w:object>
             </w:r>
           </w:p>
@@ -5045,7 +5100,7 @@
                 <v:shape id="_x0000_i1103" type="#_x0000_t75" style="width:284.25pt;height:39pt" o:ole="">
                   <v:imagedata r:id="rId161" o:title=""/>
                 </v:shape>
-                <o:OLEObject Type="Embed" ProgID="Equation.3" ShapeID="_x0000_i1103" DrawAspect="Content" ObjectID="_1361792056" r:id="rId162"/>
+                <o:OLEObject Type="Embed" ProgID="Equation.3" ShapeID="_x0000_i1103" DrawAspect="Content" ObjectID="_1369035869" r:id="rId162"/>
               </w:object>
             </w:r>
           </w:p>
@@ -5063,7 +5118,7 @@
                 <v:shape id="_x0000_i1104" type="#_x0000_t75" style="width:263.25pt;height:210pt" o:ole="">
                   <v:imagedata r:id="rId163" o:title=""/>
                 </v:shape>
-                <o:OLEObject Type="Embed" ProgID="Equation.3" ShapeID="_x0000_i1104" DrawAspect="Content" ObjectID="_1361792057" r:id="rId164"/>
+                <o:OLEObject Type="Embed" ProgID="Equation.3" ShapeID="_x0000_i1104" DrawAspect="Content" ObjectID="_1369035870" r:id="rId164"/>
               </w:object>
             </w:r>
           </w:p>
@@ -5100,7 +5155,7 @@
                 <v:shape id="_x0000_i1105" type="#_x0000_t75" style="width:270.75pt;height:39pt" o:ole="">
                   <v:imagedata r:id="rId165" o:title=""/>
                 </v:shape>
-                <o:OLEObject Type="Embed" ProgID="Equation.3" ShapeID="_x0000_i1105" DrawAspect="Content" ObjectID="_1361792058" r:id="rId166"/>
+                <o:OLEObject Type="Embed" ProgID="Equation.3" ShapeID="_x0000_i1105" DrawAspect="Content" ObjectID="_1369035871" r:id="rId166"/>
               </w:object>
             </w:r>
           </w:p>
@@ -5118,7 +5173,7 @@
                 <v:shape id="_x0000_i1106" type="#_x0000_t75" style="width:89.25pt;height:35.25pt" o:ole="">
                   <v:imagedata r:id="rId167" o:title=""/>
                 </v:shape>
-                <o:OLEObject Type="Embed" ProgID="Equation.3" ShapeID="_x0000_i1106" DrawAspect="Content" ObjectID="_1361792059" r:id="rId168"/>
+                <o:OLEObject Type="Embed" ProgID="Equation.3" ShapeID="_x0000_i1106" DrawAspect="Content" ObjectID="_1369035872" r:id="rId168"/>
               </w:object>
             </w:r>
           </w:p>
@@ -5162,7 +5217,7 @@
                 <v:shape id="_x0000_i1107" type="#_x0000_t75" style="width:282.75pt;height:39pt" o:ole="">
                   <v:imagedata r:id="rId169" o:title=""/>
                 </v:shape>
-                <o:OLEObject Type="Embed" ProgID="Equation.3" ShapeID="_x0000_i1107" DrawAspect="Content" ObjectID="_1361792060" r:id="rId170"/>
+                <o:OLEObject Type="Embed" ProgID="Equation.3" ShapeID="_x0000_i1107" DrawAspect="Content" ObjectID="_1369035873" r:id="rId170"/>
               </w:object>
             </w:r>
           </w:p>
@@ -5180,7 +5235,7 @@
                 <v:shape id="_x0000_i1108" type="#_x0000_t75" style="width:225pt;height:99.75pt" o:ole="">
                   <v:imagedata r:id="rId171" o:title=""/>
                 </v:shape>
-                <o:OLEObject Type="Embed" ProgID="Equation.3" ShapeID="_x0000_i1108" DrawAspect="Content" ObjectID="_1361792061" r:id="rId172"/>
+                <o:OLEObject Type="Embed" ProgID="Equation.3" ShapeID="_x0000_i1108" DrawAspect="Content" ObjectID="_1369035874" r:id="rId172"/>
               </w:object>
             </w:r>
           </w:p>
@@ -5217,7 +5272,7 @@
                 <v:shape id="_x0000_i1109" type="#_x0000_t75" style="width:270.75pt;height:39pt" o:ole="">
                   <v:imagedata r:id="rId173" o:title=""/>
                 </v:shape>
-                <o:OLEObject Type="Embed" ProgID="Equation.3" ShapeID="_x0000_i1109" DrawAspect="Content" ObjectID="_1361792062" r:id="rId174"/>
+                <o:OLEObject Type="Embed" ProgID="Equation.3" ShapeID="_x0000_i1109" DrawAspect="Content" ObjectID="_1369035875" r:id="rId174"/>
               </w:object>
             </w:r>
           </w:p>
@@ -5235,7 +5290,7 @@
                 <v:shape id="_x0000_i1110" type="#_x0000_t75" style="width:44.25pt;height:15.75pt" o:ole="">
                   <v:imagedata r:id="rId175" o:title=""/>
                 </v:shape>
-                <o:OLEObject Type="Embed" ProgID="Equation.3" ShapeID="_x0000_i1110" DrawAspect="Content" ObjectID="_1361792063" r:id="rId176"/>
+                <o:OLEObject Type="Embed" ProgID="Equation.3" ShapeID="_x0000_i1110" DrawAspect="Content" ObjectID="_1369035876" r:id="rId176"/>
               </w:object>
             </w:r>
             <w:r>
@@ -5362,7 +5417,7 @@
                 <v:shape id="_x0000_i1111" type="#_x0000_t75" style="width:68.25pt;height:20.25pt" o:ole="">
                   <v:imagedata r:id="rId177" o:title=""/>
                 </v:shape>
-                <o:OLEObject Type="Embed" ProgID="Equation.3" ShapeID="_x0000_i1111" DrawAspect="Content" ObjectID="_1361792064" r:id="rId178"/>
+                <o:OLEObject Type="Embed" ProgID="Equation.3" ShapeID="_x0000_i1111" DrawAspect="Content" ObjectID="_1369035877" r:id="rId178"/>
               </w:object>
             </w:r>
             <w:r>
@@ -5376,7 +5431,7 @@
                 <v:shape id="_x0000_i1112" type="#_x0000_t75" style="width:63.75pt;height:20.25pt" o:ole="">
                   <v:imagedata r:id="rId179" o:title=""/>
                 </v:shape>
-                <o:OLEObject Type="Embed" ProgID="Equation.3" ShapeID="_x0000_i1112" DrawAspect="Content" ObjectID="_1361792065" r:id="rId180"/>
+                <o:OLEObject Type="Embed" ProgID="Equation.3" ShapeID="_x0000_i1112" DrawAspect="Content" ObjectID="_1369035878" r:id="rId180"/>
               </w:object>
             </w:r>
             <w:r>

</xml_diff>